<commit_message>
Modified WBS  and updated Asset list
To include specific Wireframes
</commit_message>
<xml_diff>
--- a/Asset List.docx
+++ b/Asset List.docx
@@ -158,6 +158,18 @@
       <w:pPr>
         <w:pStyle w:val="ListParagraph"/>
         <w:numPr>
+          <w:ilvl w:val="2"/>
+          <w:numId w:val="1"/>
+        </w:numPr>
+      </w:pPr>
+      <w:r>
+        <w:t>Buff buttons</w:t>
+      </w:r>
+    </w:p>
+    <w:p>
+      <w:pPr>
+        <w:pStyle w:val="ListParagraph"/>
+        <w:numPr>
           <w:ilvl w:val="1"/>
           <w:numId w:val="1"/>
         </w:numPr>
@@ -272,490 +284,502 @@
       </w:pPr>
       <w:r>
         <w:t>Health bar</w:t>
+      </w:r>
+    </w:p>
+    <w:p>
+      <w:pPr>
+        <w:pStyle w:val="ListParagraph"/>
+        <w:numPr>
+          <w:ilvl w:val="0"/>
+          <w:numId w:val="1"/>
+        </w:numPr>
+      </w:pPr>
+      <w:r>
+        <w:t>Particle Effects</w:t>
+      </w:r>
+    </w:p>
+    <w:p>
+      <w:pPr>
+        <w:pStyle w:val="ListParagraph"/>
+        <w:numPr>
+          <w:ilvl w:val="1"/>
+          <w:numId w:val="1"/>
+        </w:numPr>
+      </w:pPr>
+      <w:r>
+        <w:t>Lasers</w:t>
+      </w:r>
+    </w:p>
+    <w:p>
+      <w:pPr>
+        <w:pStyle w:val="ListParagraph"/>
+        <w:numPr>
+          <w:ilvl w:val="1"/>
+          <w:numId w:val="1"/>
+        </w:numPr>
+      </w:pPr>
+      <w:r>
+        <w:t>Asteroids</w:t>
+      </w:r>
+    </w:p>
+    <w:p>
+      <w:pPr>
+        <w:pStyle w:val="ListParagraph"/>
+        <w:numPr>
+          <w:ilvl w:val="1"/>
+          <w:numId w:val="1"/>
+        </w:numPr>
+      </w:pPr>
+      <w:r>
+        <w:t>Smoke</w:t>
+      </w:r>
+    </w:p>
+    <w:p>
+      <w:pPr>
+        <w:pStyle w:val="ListParagraph"/>
+        <w:numPr>
+          <w:ilvl w:val="1"/>
+          <w:numId w:val="1"/>
+        </w:numPr>
+      </w:pPr>
+      <w:r>
+        <w:t>Explosions</w:t>
+      </w:r>
+    </w:p>
+    <w:p>
+      <w:pPr>
+        <w:pStyle w:val="ListParagraph"/>
+        <w:numPr>
+          <w:ilvl w:val="0"/>
+          <w:numId w:val="1"/>
+        </w:numPr>
+      </w:pPr>
+      <w:r>
+        <w:t>Heroes</w:t>
+      </w:r>
+    </w:p>
+    <w:p>
+      <w:pPr>
+        <w:pStyle w:val="ListParagraph"/>
+        <w:numPr>
+          <w:ilvl w:val="0"/>
+          <w:numId w:val="1"/>
+        </w:numPr>
+      </w:pPr>
+      <w:r>
+        <w:t>Base</w:t>
+      </w:r>
+    </w:p>
+    <w:p>
+      <w:pPr>
+        <w:pStyle w:val="ListParagraph"/>
+        <w:numPr>
+          <w:ilvl w:val="1"/>
+          <w:numId w:val="1"/>
+        </w:numPr>
+      </w:pPr>
+      <w:r>
+        <w:t>Health hearts</w:t>
+      </w:r>
+    </w:p>
+    <w:p>
+      <w:pPr>
+        <w:pStyle w:val="ListParagraph"/>
+        <w:numPr>
+          <w:ilvl w:val="0"/>
+          <w:numId w:val="1"/>
+        </w:numPr>
+      </w:pPr>
+      <w:r>
+        <w:t>Towers</w:t>
+      </w:r>
+    </w:p>
+    <w:p>
+      <w:pPr>
+        <w:pStyle w:val="ListParagraph"/>
+        <w:numPr>
+          <w:ilvl w:val="1"/>
+          <w:numId w:val="1"/>
+        </w:numPr>
+      </w:pPr>
+      <w:r>
+        <w:t>5 Types:</w:t>
+      </w:r>
+    </w:p>
+    <w:p>
+      <w:pPr>
+        <w:pStyle w:val="ListParagraph"/>
+        <w:numPr>
+          <w:ilvl w:val="2"/>
+          <w:numId w:val="1"/>
+        </w:numPr>
+      </w:pPr>
+      <w:r>
+        <w:t>Standard</w:t>
+      </w:r>
+    </w:p>
+    <w:p>
+      <w:pPr>
+        <w:pStyle w:val="ListParagraph"/>
+        <w:numPr>
+          <w:ilvl w:val="2"/>
+          <w:numId w:val="1"/>
+        </w:numPr>
+      </w:pPr>
+      <w:r>
+        <w:t>Lasers</w:t>
+      </w:r>
+    </w:p>
+    <w:p>
+      <w:pPr>
+        <w:pStyle w:val="ListParagraph"/>
+        <w:numPr>
+          <w:ilvl w:val="2"/>
+          <w:numId w:val="1"/>
+        </w:numPr>
+      </w:pPr>
+      <w:r>
+        <w:t>Electricity</w:t>
+      </w:r>
+    </w:p>
+    <w:p>
+      <w:pPr>
+        <w:pStyle w:val="ListParagraph"/>
+        <w:numPr>
+          <w:ilvl w:val="2"/>
+          <w:numId w:val="1"/>
+        </w:numPr>
+      </w:pPr>
+      <w:r>
+        <w:t>Sniper</w:t>
+      </w:r>
+    </w:p>
+    <w:p>
+      <w:pPr>
+        <w:pStyle w:val="ListParagraph"/>
+        <w:numPr>
+          <w:ilvl w:val="2"/>
+          <w:numId w:val="1"/>
+        </w:numPr>
+      </w:pPr>
+      <w:r>
+        <w:t>Rockets</w:t>
+      </w:r>
+    </w:p>
+    <w:p>
+      <w:pPr>
+        <w:pStyle w:val="ListParagraph"/>
+        <w:numPr>
+          <w:ilvl w:val="1"/>
+          <w:numId w:val="1"/>
+        </w:numPr>
+      </w:pPr>
+      <w:r>
+        <w:t>Health bar</w:t>
+      </w:r>
+    </w:p>
+    <w:p>
+      <w:pPr>
+        <w:pStyle w:val="ListParagraph"/>
+        <w:numPr>
+          <w:ilvl w:val="1"/>
+          <w:numId w:val="1"/>
+        </w:numPr>
+      </w:pPr>
+      <w:r>
+        <w:t>3 Different upgrade graphics for each</w:t>
+      </w:r>
+    </w:p>
+    <w:p>
+      <w:pPr>
+        <w:pStyle w:val="ListParagraph"/>
+        <w:numPr>
+          <w:ilvl w:val="0"/>
+          <w:numId w:val="1"/>
+        </w:numPr>
+      </w:pPr>
+      <w:r>
+        <w:t>Space skybox</w:t>
+      </w:r>
+    </w:p>
+    <w:p>
+      <w:pPr>
+        <w:pStyle w:val="ListParagraph"/>
+        <w:numPr>
+          <w:ilvl w:val="0"/>
+          <w:numId w:val="1"/>
+        </w:numPr>
+      </w:pPr>
+      <w:r>
+        <w:t>Playing fields</w:t>
+      </w:r>
+    </w:p>
+    <w:p>
+      <w:pPr>
+        <w:pStyle w:val="ListParagraph"/>
+        <w:numPr>
+          <w:ilvl w:val="0"/>
+          <w:numId w:val="1"/>
+        </w:numPr>
+      </w:pPr>
+      <w:r>
+        <w:t>Over-world background</w:t>
+      </w:r>
+    </w:p>
+    <w:p>
+      <w:pPr>
+        <w:pStyle w:val="ListParagraph"/>
+        <w:numPr>
+          <w:ilvl w:val="0"/>
+          <w:numId w:val="1"/>
+        </w:numPr>
+      </w:pPr>
+      <w:r>
+        <w:t>Tower location placeholders</w:t>
+      </w:r>
+    </w:p>
+    <w:p>
+      <w:pPr>
+        <w:pStyle w:val="ListParagraph"/>
+        <w:numPr>
+          <w:ilvl w:val="0"/>
+          <w:numId w:val="1"/>
+        </w:numPr>
+      </w:pPr>
+      <w:r>
+        <w:t>Splash screen</w:t>
+      </w:r>
+    </w:p>
+    <w:p>
+      <w:pPr>
+        <w:pStyle w:val="ListParagraph"/>
+        <w:numPr>
+          <w:ilvl w:val="0"/>
+          <w:numId w:val="1"/>
+        </w:numPr>
+      </w:pPr>
+      <w:r>
+        <w:lastRenderedPageBreak/>
+        <w:t>Font</w:t>
+      </w:r>
+    </w:p>
+    <w:p>
+      <w:pPr>
+        <w:pStyle w:val="ListParagraph"/>
+        <w:numPr>
+          <w:ilvl w:val="0"/>
+          <w:numId w:val="1"/>
+        </w:numPr>
+      </w:pPr>
+      <w:r>
+        <w:t>Logo</w:t>
+      </w:r>
+    </w:p>
+    <w:p>
+      <w:pPr>
+        <w:pStyle w:val="ListParagraph"/>
+        <w:numPr>
+          <w:ilvl w:val="0"/>
+          <w:numId w:val="1"/>
+        </w:numPr>
+      </w:pPr>
+      <w:r>
+        <w:t>Sounds</w:t>
+      </w:r>
+    </w:p>
+    <w:p>
+      <w:pPr>
+        <w:pStyle w:val="ListParagraph"/>
+        <w:numPr>
+          <w:ilvl w:val="1"/>
+          <w:numId w:val="1"/>
+        </w:numPr>
+      </w:pPr>
+      <w:r>
+        <w:t>Death</w:t>
+      </w:r>
+    </w:p>
+    <w:p>
+      <w:pPr>
+        <w:pStyle w:val="ListParagraph"/>
+        <w:numPr>
+          <w:ilvl w:val="1"/>
+          <w:numId w:val="1"/>
+        </w:numPr>
+      </w:pPr>
+      <w:r>
+        <w:t>Lasers</w:t>
+      </w:r>
+    </w:p>
+    <w:p>
+      <w:pPr>
+        <w:pStyle w:val="ListParagraph"/>
+        <w:numPr>
+          <w:ilvl w:val="1"/>
+          <w:numId w:val="1"/>
+        </w:numPr>
+      </w:pPr>
+      <w:r>
+        <w:t>Combat music</w:t>
+      </w:r>
+    </w:p>
+    <w:p>
+      <w:pPr>
+        <w:pStyle w:val="ListParagraph"/>
+        <w:numPr>
+          <w:ilvl w:val="1"/>
+          <w:numId w:val="1"/>
+        </w:numPr>
+      </w:pPr>
+      <w:r>
+        <w:t>Menu music</w:t>
+      </w:r>
+    </w:p>
+    <w:p>
+      <w:pPr>
+        <w:pStyle w:val="ListParagraph"/>
+        <w:numPr>
+          <w:ilvl w:val="1"/>
+          <w:numId w:val="1"/>
+        </w:numPr>
+      </w:pPr>
+      <w:r>
+        <w:t>Peace music</w:t>
+      </w:r>
+    </w:p>
+    <w:p>
+      <w:pPr>
+        <w:pStyle w:val="ListParagraph"/>
+        <w:numPr>
+          <w:ilvl w:val="1"/>
+          <w:numId w:val="1"/>
+        </w:numPr>
+      </w:pPr>
+      <w:r>
+        <w:t>Movement</w:t>
+      </w:r>
+    </w:p>
+    <w:p>
+      <w:pPr>
+        <w:pStyle w:val="ListParagraph"/>
+        <w:numPr>
+          <w:ilvl w:val="1"/>
+          <w:numId w:val="1"/>
+        </w:numPr>
+      </w:pPr>
+      <w:r>
+        <w:t>New wave</w:t>
+      </w:r>
+    </w:p>
+    <w:p>
+      <w:pPr>
+        <w:pStyle w:val="ListParagraph"/>
+        <w:numPr>
+          <w:ilvl w:val="1"/>
+          <w:numId w:val="1"/>
+        </w:numPr>
+      </w:pPr>
+      <w:r>
+        <w:t>Menu buttons</w:t>
+      </w:r>
+    </w:p>
+    <w:p>
+      <w:pPr>
+        <w:pStyle w:val="ListParagraph"/>
+        <w:numPr>
+          <w:ilvl w:val="1"/>
+          <w:numId w:val="1"/>
+        </w:numPr>
+      </w:pPr>
+      <w:r>
+        <w:t>Buy money</w:t>
+      </w:r>
+    </w:p>
+    <w:p>
+      <w:pPr>
+        <w:pStyle w:val="ListParagraph"/>
+        <w:numPr>
+          <w:ilvl w:val="1"/>
+          <w:numId w:val="1"/>
+        </w:numPr>
+      </w:pPr>
+      <w:r>
+        <w:t>Win</w:t>
+      </w:r>
+    </w:p>
+    <w:p>
+      <w:pPr>
+        <w:pStyle w:val="ListParagraph"/>
+        <w:numPr>
+          <w:ilvl w:val="1"/>
+          <w:numId w:val="1"/>
+        </w:numPr>
+      </w:pPr>
+      <w:r>
+        <w:t>Lose</w:t>
+      </w:r>
+    </w:p>
+    <w:p>
+      <w:pPr>
+        <w:pStyle w:val="ListParagraph"/>
+        <w:numPr>
+          <w:ilvl w:val="1"/>
+          <w:numId w:val="1"/>
+        </w:numPr>
+      </w:pPr>
+      <w:r>
+        <w:t>Rockets</w:t>
+      </w:r>
+    </w:p>
+    <w:p>
+      <w:pPr>
+        <w:pStyle w:val="ListParagraph"/>
+        <w:numPr>
+          <w:ilvl w:val="1"/>
+          <w:numId w:val="1"/>
+        </w:numPr>
+      </w:pPr>
+      <w:r>
+        <w:t>Explosion(s)</w:t>
+      </w:r>
+    </w:p>
+    <w:p>
+      <w:pPr>
+        <w:pStyle w:val="ListParagraph"/>
+        <w:numPr>
+          <w:ilvl w:val="1"/>
+          <w:numId w:val="1"/>
+        </w:numPr>
+      </w:pPr>
+      <w:r>
+        <w:t>Tower placement</w:t>
+      </w:r>
+    </w:p>
+    <w:p>
+      <w:pPr>
+        <w:pStyle w:val="ListParagraph"/>
+        <w:numPr>
+          <w:ilvl w:val="1"/>
+          <w:numId w:val="1"/>
+        </w:numPr>
+      </w:pPr>
+      <w:r>
+        <w:t>Boss music</w:t>
+      </w:r>
+    </w:p>
+    <w:p>
+      <w:pPr>
+        <w:pStyle w:val="ListParagraph"/>
+        <w:numPr>
+          <w:ilvl w:val="0"/>
+          <w:numId w:val="1"/>
+        </w:numPr>
+      </w:pPr>
+      <w:r>
+        <w:t>Buff icons</w:t>
       </w:r>
       <w:bookmarkStart w:id="0" w:name="_GoBack"/>
       <w:bookmarkEnd w:id="0"/>
-    </w:p>
-    <w:p>
-      <w:pPr>
-        <w:pStyle w:val="ListParagraph"/>
-        <w:numPr>
-          <w:ilvl w:val="0"/>
-          <w:numId w:val="1"/>
-        </w:numPr>
-      </w:pPr>
-      <w:r>
-        <w:t>Particle Effects</w:t>
-      </w:r>
-    </w:p>
-    <w:p>
-      <w:pPr>
-        <w:pStyle w:val="ListParagraph"/>
-        <w:numPr>
-          <w:ilvl w:val="1"/>
-          <w:numId w:val="1"/>
-        </w:numPr>
-      </w:pPr>
-      <w:r>
-        <w:t>Lasers</w:t>
-      </w:r>
-    </w:p>
-    <w:p>
-      <w:pPr>
-        <w:pStyle w:val="ListParagraph"/>
-        <w:numPr>
-          <w:ilvl w:val="1"/>
-          <w:numId w:val="1"/>
-        </w:numPr>
-      </w:pPr>
-      <w:r>
-        <w:t>Asteroids</w:t>
-      </w:r>
-    </w:p>
-    <w:p>
-      <w:pPr>
-        <w:pStyle w:val="ListParagraph"/>
-        <w:numPr>
-          <w:ilvl w:val="1"/>
-          <w:numId w:val="1"/>
-        </w:numPr>
-      </w:pPr>
-      <w:r>
-        <w:t>Smoke</w:t>
-      </w:r>
-    </w:p>
-    <w:p>
-      <w:pPr>
-        <w:pStyle w:val="ListParagraph"/>
-        <w:numPr>
-          <w:ilvl w:val="1"/>
-          <w:numId w:val="1"/>
-        </w:numPr>
-      </w:pPr>
-      <w:r>
-        <w:t>Explosions</w:t>
-      </w:r>
-    </w:p>
-    <w:p>
-      <w:pPr>
-        <w:pStyle w:val="ListParagraph"/>
-        <w:numPr>
-          <w:ilvl w:val="0"/>
-          <w:numId w:val="1"/>
-        </w:numPr>
-      </w:pPr>
-      <w:r>
-        <w:t>Heroes</w:t>
-      </w:r>
-    </w:p>
-    <w:p>
-      <w:pPr>
-        <w:pStyle w:val="ListParagraph"/>
-        <w:numPr>
-          <w:ilvl w:val="0"/>
-          <w:numId w:val="1"/>
-        </w:numPr>
-      </w:pPr>
-      <w:r>
-        <w:t>Base</w:t>
-      </w:r>
-    </w:p>
-    <w:p>
-      <w:pPr>
-        <w:pStyle w:val="ListParagraph"/>
-        <w:numPr>
-          <w:ilvl w:val="1"/>
-          <w:numId w:val="1"/>
-        </w:numPr>
-      </w:pPr>
-      <w:r>
-        <w:t>Health hearts</w:t>
-      </w:r>
-    </w:p>
-    <w:p>
-      <w:pPr>
-        <w:pStyle w:val="ListParagraph"/>
-        <w:numPr>
-          <w:ilvl w:val="0"/>
-          <w:numId w:val="1"/>
-        </w:numPr>
-      </w:pPr>
-      <w:r>
-        <w:t>Towers</w:t>
-      </w:r>
-    </w:p>
-    <w:p>
-      <w:pPr>
-        <w:pStyle w:val="ListParagraph"/>
-        <w:numPr>
-          <w:ilvl w:val="1"/>
-          <w:numId w:val="1"/>
-        </w:numPr>
-      </w:pPr>
-      <w:r>
-        <w:t>5 Types:</w:t>
-      </w:r>
-    </w:p>
-    <w:p>
-      <w:pPr>
-        <w:pStyle w:val="ListParagraph"/>
-        <w:numPr>
-          <w:ilvl w:val="2"/>
-          <w:numId w:val="1"/>
-        </w:numPr>
-      </w:pPr>
-      <w:r>
-        <w:t>Standard</w:t>
-      </w:r>
-    </w:p>
-    <w:p>
-      <w:pPr>
-        <w:pStyle w:val="ListParagraph"/>
-        <w:numPr>
-          <w:ilvl w:val="2"/>
-          <w:numId w:val="1"/>
-        </w:numPr>
-      </w:pPr>
-      <w:r>
-        <w:t>Lasers</w:t>
-      </w:r>
-    </w:p>
-    <w:p>
-      <w:pPr>
-        <w:pStyle w:val="ListParagraph"/>
-        <w:numPr>
-          <w:ilvl w:val="2"/>
-          <w:numId w:val="1"/>
-        </w:numPr>
-      </w:pPr>
-      <w:r>
-        <w:t>Electricity</w:t>
-      </w:r>
-    </w:p>
-    <w:p>
-      <w:pPr>
-        <w:pStyle w:val="ListParagraph"/>
-        <w:numPr>
-          <w:ilvl w:val="2"/>
-          <w:numId w:val="1"/>
-        </w:numPr>
-      </w:pPr>
-      <w:r>
-        <w:t>Sniper</w:t>
-      </w:r>
-    </w:p>
-    <w:p>
-      <w:pPr>
-        <w:pStyle w:val="ListParagraph"/>
-        <w:numPr>
-          <w:ilvl w:val="2"/>
-          <w:numId w:val="1"/>
-        </w:numPr>
-      </w:pPr>
-      <w:r>
-        <w:t>Rockets</w:t>
-      </w:r>
-    </w:p>
-    <w:p>
-      <w:pPr>
-        <w:pStyle w:val="ListParagraph"/>
-        <w:numPr>
-          <w:ilvl w:val="1"/>
-          <w:numId w:val="1"/>
-        </w:numPr>
-      </w:pPr>
-      <w:r>
-        <w:t>Health bar</w:t>
-      </w:r>
-    </w:p>
-    <w:p>
-      <w:pPr>
-        <w:pStyle w:val="ListParagraph"/>
-        <w:numPr>
-          <w:ilvl w:val="1"/>
-          <w:numId w:val="1"/>
-        </w:numPr>
-      </w:pPr>
-      <w:r>
-        <w:t>3 Different upgrade graphics for each</w:t>
-      </w:r>
-    </w:p>
-    <w:p>
-      <w:pPr>
-        <w:pStyle w:val="ListParagraph"/>
-        <w:numPr>
-          <w:ilvl w:val="0"/>
-          <w:numId w:val="1"/>
-        </w:numPr>
-      </w:pPr>
-      <w:r>
-        <w:t>Space skybox</w:t>
-      </w:r>
-    </w:p>
-    <w:p>
-      <w:pPr>
-        <w:pStyle w:val="ListParagraph"/>
-        <w:numPr>
-          <w:ilvl w:val="0"/>
-          <w:numId w:val="1"/>
-        </w:numPr>
-      </w:pPr>
-      <w:r>
-        <w:t>Playing fields</w:t>
-      </w:r>
-    </w:p>
-    <w:p>
-      <w:pPr>
-        <w:pStyle w:val="ListParagraph"/>
-        <w:numPr>
-          <w:ilvl w:val="0"/>
-          <w:numId w:val="1"/>
-        </w:numPr>
-      </w:pPr>
-      <w:r>
-        <w:t>Over-world background</w:t>
-      </w:r>
-    </w:p>
-    <w:p>
-      <w:pPr>
-        <w:pStyle w:val="ListParagraph"/>
-        <w:numPr>
-          <w:ilvl w:val="0"/>
-          <w:numId w:val="1"/>
-        </w:numPr>
-      </w:pPr>
-      <w:r>
-        <w:t>Tower location placeholders</w:t>
-      </w:r>
-    </w:p>
-    <w:p>
-      <w:pPr>
-        <w:pStyle w:val="ListParagraph"/>
-        <w:numPr>
-          <w:ilvl w:val="0"/>
-          <w:numId w:val="1"/>
-        </w:numPr>
-      </w:pPr>
-      <w:r>
-        <w:t>Splash screen</w:t>
-      </w:r>
-    </w:p>
-    <w:p>
-      <w:pPr>
-        <w:pStyle w:val="ListParagraph"/>
-        <w:numPr>
-          <w:ilvl w:val="0"/>
-          <w:numId w:val="1"/>
-        </w:numPr>
-      </w:pPr>
-      <w:r>
-        <w:t>Font</w:t>
-      </w:r>
-    </w:p>
-    <w:p>
-      <w:pPr>
-        <w:pStyle w:val="ListParagraph"/>
-        <w:numPr>
-          <w:ilvl w:val="0"/>
-          <w:numId w:val="1"/>
-        </w:numPr>
-      </w:pPr>
-      <w:r>
-        <w:lastRenderedPageBreak/>
-        <w:t>Logo</w:t>
-      </w:r>
-    </w:p>
-    <w:p>
-      <w:pPr>
-        <w:pStyle w:val="ListParagraph"/>
-        <w:numPr>
-          <w:ilvl w:val="0"/>
-          <w:numId w:val="1"/>
-        </w:numPr>
-      </w:pPr>
-      <w:r>
-        <w:t>Sounds</w:t>
-      </w:r>
-    </w:p>
-    <w:p>
-      <w:pPr>
-        <w:pStyle w:val="ListParagraph"/>
-        <w:numPr>
-          <w:ilvl w:val="1"/>
-          <w:numId w:val="1"/>
-        </w:numPr>
-      </w:pPr>
-      <w:r>
-        <w:t>Death</w:t>
-      </w:r>
-    </w:p>
-    <w:p>
-      <w:pPr>
-        <w:pStyle w:val="ListParagraph"/>
-        <w:numPr>
-          <w:ilvl w:val="1"/>
-          <w:numId w:val="1"/>
-        </w:numPr>
-      </w:pPr>
-      <w:r>
-        <w:t>Lasers</w:t>
-      </w:r>
-    </w:p>
-    <w:p>
-      <w:pPr>
-        <w:pStyle w:val="ListParagraph"/>
-        <w:numPr>
-          <w:ilvl w:val="1"/>
-          <w:numId w:val="1"/>
-        </w:numPr>
-      </w:pPr>
-      <w:r>
-        <w:t>Combat music</w:t>
-      </w:r>
-    </w:p>
-    <w:p>
-      <w:pPr>
-        <w:pStyle w:val="ListParagraph"/>
-        <w:numPr>
-          <w:ilvl w:val="1"/>
-          <w:numId w:val="1"/>
-        </w:numPr>
-      </w:pPr>
-      <w:r>
-        <w:t>Menu music</w:t>
-      </w:r>
-    </w:p>
-    <w:p>
-      <w:pPr>
-        <w:pStyle w:val="ListParagraph"/>
-        <w:numPr>
-          <w:ilvl w:val="1"/>
-          <w:numId w:val="1"/>
-        </w:numPr>
-      </w:pPr>
-      <w:r>
-        <w:t>Peace music</w:t>
-      </w:r>
-    </w:p>
-    <w:p>
-      <w:pPr>
-        <w:pStyle w:val="ListParagraph"/>
-        <w:numPr>
-          <w:ilvl w:val="1"/>
-          <w:numId w:val="1"/>
-        </w:numPr>
-      </w:pPr>
-      <w:r>
-        <w:t>Movement</w:t>
-      </w:r>
-    </w:p>
-    <w:p>
-      <w:pPr>
-        <w:pStyle w:val="ListParagraph"/>
-        <w:numPr>
-          <w:ilvl w:val="1"/>
-          <w:numId w:val="1"/>
-        </w:numPr>
-      </w:pPr>
-      <w:r>
-        <w:t>New wave</w:t>
-      </w:r>
-    </w:p>
-    <w:p>
-      <w:pPr>
-        <w:pStyle w:val="ListParagraph"/>
-        <w:numPr>
-          <w:ilvl w:val="1"/>
-          <w:numId w:val="1"/>
-        </w:numPr>
-      </w:pPr>
-      <w:r>
-        <w:t>Menu buttons</w:t>
-      </w:r>
-    </w:p>
-    <w:p>
-      <w:pPr>
-        <w:pStyle w:val="ListParagraph"/>
-        <w:numPr>
-          <w:ilvl w:val="1"/>
-          <w:numId w:val="1"/>
-        </w:numPr>
-      </w:pPr>
-      <w:r>
-        <w:t>Buy money</w:t>
-      </w:r>
-    </w:p>
-    <w:p>
-      <w:pPr>
-        <w:pStyle w:val="ListParagraph"/>
-        <w:numPr>
-          <w:ilvl w:val="1"/>
-          <w:numId w:val="1"/>
-        </w:numPr>
-      </w:pPr>
-      <w:r>
-        <w:t>Win</w:t>
-      </w:r>
-    </w:p>
-    <w:p>
-      <w:pPr>
-        <w:pStyle w:val="ListParagraph"/>
-        <w:numPr>
-          <w:ilvl w:val="1"/>
-          <w:numId w:val="1"/>
-        </w:numPr>
-      </w:pPr>
-      <w:r>
-        <w:t>Lose</w:t>
-      </w:r>
-    </w:p>
-    <w:p>
-      <w:pPr>
-        <w:pStyle w:val="ListParagraph"/>
-        <w:numPr>
-          <w:ilvl w:val="1"/>
-          <w:numId w:val="1"/>
-        </w:numPr>
-      </w:pPr>
-      <w:r>
-        <w:t>Rockets</w:t>
-      </w:r>
-    </w:p>
-    <w:p>
-      <w:pPr>
-        <w:pStyle w:val="ListParagraph"/>
-        <w:numPr>
-          <w:ilvl w:val="1"/>
-          <w:numId w:val="1"/>
-        </w:numPr>
-      </w:pPr>
-      <w:r>
-        <w:t>Explosion(s)</w:t>
-      </w:r>
-    </w:p>
-    <w:p>
-      <w:pPr>
-        <w:pStyle w:val="ListParagraph"/>
-        <w:numPr>
-          <w:ilvl w:val="1"/>
-          <w:numId w:val="1"/>
-        </w:numPr>
-      </w:pPr>
-      <w:r>
-        <w:t>Tower placement</w:t>
-      </w:r>
-    </w:p>
-    <w:p>
-      <w:pPr>
-        <w:pStyle w:val="ListParagraph"/>
-        <w:numPr>
-          <w:ilvl w:val="1"/>
-          <w:numId w:val="1"/>
-        </w:numPr>
-      </w:pPr>
-      <w:r>
-        <w:t>Boss music</w:t>
-      </w:r>
     </w:p>
     <w:sectPr>
       <w:pgSz w:w="11906" w:h="16838"/>

</xml_diff>

<commit_message>
Added levels 1 and 2, also added more tower information
</commit_message>
<xml_diff>
--- a/Asset List.docx
+++ b/Asset List.docx
@@ -1,6 +1,6 @@
 
 <file path=word/document.xml><?xml version="1.0" encoding="utf-8"?>
-<w:document xmlns:wpc="http://schemas.microsoft.com/office/word/2010/wordprocessingCanvas" xmlns:cx="http://schemas.microsoft.com/office/drawing/2014/chartex" xmlns:mc="http://schemas.openxmlformats.org/markup-compatibility/2006" xmlns:o="urn:schemas-microsoft-com:office:office" xmlns:r="http://schemas.openxmlformats.org/officeDocument/2006/relationships" xmlns:m="http://schemas.openxmlformats.org/officeDocument/2006/math" xmlns:v="urn:schemas-microsoft-com:vml" xmlns:wp14="http://schemas.microsoft.com/office/word/2010/wordprocessingDrawing" xmlns:wp="http://schemas.openxmlformats.org/drawingml/2006/wordprocessingDrawing" xmlns:w10="urn:schemas-microsoft-com:office:word" xmlns:w="http://schemas.openxmlformats.org/wordprocessingml/2006/main" xmlns:w14="http://schemas.microsoft.com/office/word/2010/wordml" xmlns:w15="http://schemas.microsoft.com/office/word/2012/wordml" xmlns:w16se="http://schemas.microsoft.com/office/word/2015/wordml/symex" xmlns:wpg="http://schemas.microsoft.com/office/word/2010/wordprocessingGroup" xmlns:wpi="http://schemas.microsoft.com/office/word/2010/wordprocessingInk" xmlns:wne="http://schemas.microsoft.com/office/word/2006/wordml" xmlns:wps="http://schemas.microsoft.com/office/word/2010/wordprocessingShape" mc:Ignorable="w14 w15 w16se wp14">
+<w:document xmlns:wpc="http://schemas.microsoft.com/office/word/2010/wordprocessingCanvas" xmlns:cx="http://schemas.microsoft.com/office/drawing/2014/chartex" xmlns:cx1="http://schemas.microsoft.com/office/drawing/2015/9/8/chartex" xmlns:cx2="http://schemas.microsoft.com/office/drawing/2015/10/21/chartex" xmlns:cx3="http://schemas.microsoft.com/office/drawing/2016/5/9/chartex" xmlns:cx4="http://schemas.microsoft.com/office/drawing/2016/5/10/chartex" xmlns:cx5="http://schemas.microsoft.com/office/drawing/2016/5/11/chartex" xmlns:cx6="http://schemas.microsoft.com/office/drawing/2016/5/12/chartex" xmlns:cx7="http://schemas.microsoft.com/office/drawing/2016/5/13/chartex" xmlns:cx8="http://schemas.microsoft.com/office/drawing/2016/5/14/chartex" xmlns:mc="http://schemas.openxmlformats.org/markup-compatibility/2006" xmlns:aink="http://schemas.microsoft.com/office/drawing/2016/ink" xmlns:am3d="http://schemas.microsoft.com/office/drawing/2017/model3d" xmlns:o="urn:schemas-microsoft-com:office:office" xmlns:r="http://schemas.openxmlformats.org/officeDocument/2006/relationships" xmlns:m="http://schemas.openxmlformats.org/officeDocument/2006/math" xmlns:v="urn:schemas-microsoft-com:vml" xmlns:wp14="http://schemas.microsoft.com/office/word/2010/wordprocessingDrawing" xmlns:wp="http://schemas.openxmlformats.org/drawingml/2006/wordprocessingDrawing" xmlns:w10="urn:schemas-microsoft-com:office:word" xmlns:w="http://schemas.openxmlformats.org/wordprocessingml/2006/main" xmlns:w14="http://schemas.microsoft.com/office/word/2010/wordml" xmlns:w15="http://schemas.microsoft.com/office/word/2012/wordml" xmlns:w16cid="http://schemas.microsoft.com/office/word/2016/wordml/cid" xmlns:w16se="http://schemas.microsoft.com/office/word/2015/wordml/symex" xmlns:wpg="http://schemas.microsoft.com/office/word/2010/wordprocessingGroup" xmlns:wpi="http://schemas.microsoft.com/office/word/2010/wordprocessingInk" xmlns:wne="http://schemas.microsoft.com/office/word/2006/wordml" xmlns:wps="http://schemas.microsoft.com/office/word/2010/wordprocessingShape" mc:Ignorable="w14 w15 w16se w16cid wp14">
   <w:body>
     <w:p>
       <w:pPr>
@@ -405,6 +405,9 @@
       <w:r>
         <w:t>5 Types:</w:t>
       </w:r>
+      <w:r>
+        <w:t xml:space="preserve"> (Can attack, level 1) (Can attack, level 2) (Can attack, level 3)</w:t>
+      </w:r>
     </w:p>
     <w:p>
       <w:pPr>
@@ -415,371 +418,506 @@
         </w:numPr>
       </w:pPr>
       <w:r>
-        <w:t>Standard</w:t>
-      </w:r>
-    </w:p>
-    <w:p>
-      <w:pPr>
-        <w:pStyle w:val="ListParagraph"/>
-        <w:numPr>
-          <w:ilvl w:val="2"/>
-          <w:numId w:val="1"/>
-        </w:numPr>
-      </w:pPr>
-      <w:r>
-        <w:t>Lasers</w:t>
-      </w:r>
-    </w:p>
-    <w:p>
-      <w:pPr>
-        <w:pStyle w:val="ListParagraph"/>
-        <w:numPr>
-          <w:ilvl w:val="2"/>
-          <w:numId w:val="1"/>
-        </w:numPr>
-      </w:pPr>
-      <w:r>
-        <w:t>Electricity</w:t>
-      </w:r>
-    </w:p>
-    <w:p>
-      <w:pPr>
-        <w:pStyle w:val="ListParagraph"/>
-        <w:numPr>
-          <w:ilvl w:val="2"/>
-          <w:numId w:val="1"/>
-        </w:numPr>
-      </w:pPr>
-      <w:r>
-        <w:t>Sniper</w:t>
-      </w:r>
-    </w:p>
-    <w:p>
-      <w:pPr>
-        <w:pStyle w:val="ListParagraph"/>
-        <w:numPr>
-          <w:ilvl w:val="2"/>
-          <w:numId w:val="1"/>
-        </w:numPr>
-      </w:pPr>
-      <w:r>
-        <w:t>Rockets</w:t>
-      </w:r>
-    </w:p>
-    <w:p>
-      <w:pPr>
-        <w:pStyle w:val="ListParagraph"/>
-        <w:numPr>
-          <w:ilvl w:val="1"/>
-          <w:numId w:val="1"/>
-        </w:numPr>
-      </w:pPr>
-      <w:r>
-        <w:t>Health bar</w:t>
-      </w:r>
-    </w:p>
-    <w:p>
-      <w:pPr>
-        <w:pStyle w:val="ListParagraph"/>
-        <w:numPr>
-          <w:ilvl w:val="1"/>
-          <w:numId w:val="1"/>
-        </w:numPr>
-      </w:pPr>
-      <w:r>
-        <w:t>3 Different upgrade graphics for each</w:t>
-      </w:r>
-    </w:p>
-    <w:p>
-      <w:pPr>
-        <w:pStyle w:val="ListParagraph"/>
-        <w:numPr>
-          <w:ilvl w:val="0"/>
-          <w:numId w:val="1"/>
-        </w:numPr>
-      </w:pPr>
-      <w:r>
-        <w:t>Space skybox</w:t>
-      </w:r>
-    </w:p>
-    <w:p>
-      <w:pPr>
-        <w:pStyle w:val="ListParagraph"/>
-        <w:numPr>
-          <w:ilvl w:val="0"/>
-          <w:numId w:val="1"/>
-        </w:numPr>
-      </w:pPr>
-      <w:r>
-        <w:t>Playing fields</w:t>
-      </w:r>
-    </w:p>
-    <w:p>
-      <w:pPr>
-        <w:pStyle w:val="ListParagraph"/>
-        <w:numPr>
-          <w:ilvl w:val="0"/>
-          <w:numId w:val="1"/>
-        </w:numPr>
-      </w:pPr>
-      <w:r>
-        <w:t>Over-world background</w:t>
-      </w:r>
-    </w:p>
-    <w:p>
-      <w:pPr>
-        <w:pStyle w:val="ListParagraph"/>
-        <w:numPr>
-          <w:ilvl w:val="0"/>
-          <w:numId w:val="1"/>
-        </w:numPr>
-      </w:pPr>
-      <w:r>
-        <w:t>Tower location placeholders</w:t>
-      </w:r>
-    </w:p>
-    <w:p>
-      <w:pPr>
-        <w:pStyle w:val="ListParagraph"/>
-        <w:numPr>
-          <w:ilvl w:val="0"/>
-          <w:numId w:val="1"/>
-        </w:numPr>
-      </w:pPr>
-      <w:r>
-        <w:t>Splash screen</w:t>
-      </w:r>
-    </w:p>
-    <w:p>
-      <w:pPr>
-        <w:pStyle w:val="ListParagraph"/>
-        <w:numPr>
-          <w:ilvl w:val="0"/>
-          <w:numId w:val="1"/>
-        </w:numPr>
-      </w:pPr>
-      <w:r>
-        <w:lastRenderedPageBreak/>
-        <w:t>Font</w:t>
-      </w:r>
-    </w:p>
-    <w:p>
-      <w:pPr>
-        <w:pStyle w:val="ListParagraph"/>
-        <w:numPr>
-          <w:ilvl w:val="0"/>
-          <w:numId w:val="1"/>
-        </w:numPr>
-      </w:pPr>
-      <w:r>
-        <w:t>Logo</w:t>
-      </w:r>
-    </w:p>
-    <w:p>
-      <w:pPr>
-        <w:pStyle w:val="ListParagraph"/>
-        <w:numPr>
-          <w:ilvl w:val="0"/>
-          <w:numId w:val="1"/>
-        </w:numPr>
-      </w:pPr>
-      <w:r>
-        <w:t>Sounds</w:t>
-      </w:r>
-    </w:p>
-    <w:p>
-      <w:pPr>
-        <w:pStyle w:val="ListParagraph"/>
-        <w:numPr>
-          <w:ilvl w:val="1"/>
-          <w:numId w:val="1"/>
-        </w:numPr>
-      </w:pPr>
-      <w:r>
-        <w:t>Death</w:t>
-      </w:r>
-    </w:p>
-    <w:p>
-      <w:pPr>
-        <w:pStyle w:val="ListParagraph"/>
-        <w:numPr>
-          <w:ilvl w:val="1"/>
-          <w:numId w:val="1"/>
-        </w:numPr>
-      </w:pPr>
-      <w:r>
-        <w:t>Lasers</w:t>
-      </w:r>
-    </w:p>
-    <w:p>
-      <w:pPr>
-        <w:pStyle w:val="ListParagraph"/>
-        <w:numPr>
-          <w:ilvl w:val="1"/>
-          <w:numId w:val="1"/>
-        </w:numPr>
-      </w:pPr>
-      <w:r>
-        <w:t>Combat music</w:t>
-      </w:r>
-    </w:p>
-    <w:p>
-      <w:pPr>
-        <w:pStyle w:val="ListParagraph"/>
-        <w:numPr>
-          <w:ilvl w:val="1"/>
-          <w:numId w:val="1"/>
-        </w:numPr>
-      </w:pPr>
-      <w:r>
-        <w:t>Menu music</w:t>
-      </w:r>
-    </w:p>
-    <w:p>
-      <w:pPr>
-        <w:pStyle w:val="ListParagraph"/>
-        <w:numPr>
-          <w:ilvl w:val="1"/>
-          <w:numId w:val="1"/>
-        </w:numPr>
-      </w:pPr>
-      <w:r>
-        <w:t>Peace music</w:t>
-      </w:r>
-    </w:p>
-    <w:p>
-      <w:pPr>
-        <w:pStyle w:val="ListParagraph"/>
-        <w:numPr>
-          <w:ilvl w:val="1"/>
-          <w:numId w:val="1"/>
-        </w:numPr>
-      </w:pPr>
-      <w:r>
-        <w:t>Movement</w:t>
-      </w:r>
-    </w:p>
-    <w:p>
-      <w:pPr>
-        <w:pStyle w:val="ListParagraph"/>
-        <w:numPr>
-          <w:ilvl w:val="1"/>
-          <w:numId w:val="1"/>
-        </w:numPr>
-      </w:pPr>
-      <w:r>
-        <w:t>New wave</w:t>
-      </w:r>
-    </w:p>
-    <w:p>
-      <w:pPr>
-        <w:pStyle w:val="ListParagraph"/>
-        <w:numPr>
-          <w:ilvl w:val="1"/>
-          <w:numId w:val="1"/>
-        </w:numPr>
-      </w:pPr>
-      <w:r>
-        <w:t>Menu buttons</w:t>
-      </w:r>
-    </w:p>
-    <w:p>
-      <w:pPr>
-        <w:pStyle w:val="ListParagraph"/>
-        <w:numPr>
-          <w:ilvl w:val="1"/>
-          <w:numId w:val="1"/>
-        </w:numPr>
-      </w:pPr>
-      <w:r>
-        <w:t>Buy money</w:t>
-      </w:r>
-    </w:p>
-    <w:p>
-      <w:pPr>
-        <w:pStyle w:val="ListParagraph"/>
-        <w:numPr>
-          <w:ilvl w:val="1"/>
-          <w:numId w:val="1"/>
-        </w:numPr>
-      </w:pPr>
-      <w:r>
-        <w:t>Win</w:t>
-      </w:r>
-    </w:p>
-    <w:p>
-      <w:pPr>
-        <w:pStyle w:val="ListParagraph"/>
-        <w:numPr>
-          <w:ilvl w:val="1"/>
-          <w:numId w:val="1"/>
-        </w:numPr>
-      </w:pPr>
-      <w:r>
-        <w:t>Lose</w:t>
-      </w:r>
-    </w:p>
-    <w:p>
-      <w:pPr>
-        <w:pStyle w:val="ListParagraph"/>
-        <w:numPr>
-          <w:ilvl w:val="1"/>
-          <w:numId w:val="1"/>
-        </w:numPr>
-      </w:pPr>
-      <w:r>
-        <w:t>Rockets</w:t>
-      </w:r>
-    </w:p>
-    <w:p>
-      <w:pPr>
-        <w:pStyle w:val="ListParagraph"/>
-        <w:numPr>
-          <w:ilvl w:val="1"/>
-          <w:numId w:val="1"/>
-        </w:numPr>
-      </w:pPr>
-      <w:r>
-        <w:t>Explosion(s)</w:t>
-      </w:r>
-    </w:p>
-    <w:p>
-      <w:pPr>
-        <w:pStyle w:val="ListParagraph"/>
-        <w:numPr>
-          <w:ilvl w:val="1"/>
-          <w:numId w:val="1"/>
-        </w:numPr>
-      </w:pPr>
-      <w:r>
-        <w:t>Tower placement</w:t>
-      </w:r>
-    </w:p>
-    <w:p>
-      <w:pPr>
-        <w:pStyle w:val="ListParagraph"/>
-        <w:numPr>
-          <w:ilvl w:val="1"/>
-          <w:numId w:val="1"/>
-        </w:numPr>
-      </w:pPr>
-      <w:r>
-        <w:t>Boss music</w:t>
-      </w:r>
-    </w:p>
-    <w:p>
-      <w:pPr>
-        <w:pStyle w:val="ListParagraph"/>
-        <w:numPr>
-          <w:ilvl w:val="0"/>
-          <w:numId w:val="1"/>
-        </w:numPr>
-      </w:pPr>
-      <w:r>
-        <w:t>Buff icons</w:t>
+        <w:t>Cannon (</w:t>
+      </w:r>
+      <w:r>
+        <w:t>Basic, Basic, Basic + Cloaked)</w:t>
+      </w:r>
+    </w:p>
+    <w:p>
+      <w:pPr>
+        <w:pStyle w:val="ListParagraph"/>
+        <w:numPr>
+          <w:ilvl w:val="3"/>
+          <w:numId w:val="1"/>
+        </w:numPr>
+      </w:pPr>
+      <w:r>
+        <w:t>Strong against: Light, Medium</w:t>
       </w:r>
       <w:bookmarkStart w:id="0" w:name="_GoBack"/>
       <w:bookmarkEnd w:id="0"/>
+    </w:p>
+    <w:p>
+      <w:pPr>
+        <w:pStyle w:val="ListParagraph"/>
+        <w:numPr>
+          <w:ilvl w:val="3"/>
+          <w:numId w:val="1"/>
+        </w:numPr>
+      </w:pPr>
+      <w:r>
+        <w:t>Weak against: Heavy</w:t>
+      </w:r>
+    </w:p>
+    <w:p>
+      <w:pPr>
+        <w:pStyle w:val="ListParagraph"/>
+        <w:numPr>
+          <w:ilvl w:val="2"/>
+          <w:numId w:val="1"/>
+        </w:numPr>
+      </w:pPr>
+      <w:r>
+        <w:t>Lasers</w:t>
+      </w:r>
+      <w:r>
+        <w:t xml:space="preserve"> (Basic + Cloaked, </w:t>
+      </w:r>
+      <w:r>
+        <w:t>Basic + Cloaked</w:t>
+      </w:r>
+      <w:r>
+        <w:t xml:space="preserve">, </w:t>
+      </w:r>
+      <w:r>
+        <w:t>Basic + Cloaked</w:t>
+      </w:r>
+      <w:r>
+        <w:t>)</w:t>
+      </w:r>
+    </w:p>
+    <w:p>
+      <w:pPr>
+        <w:pStyle w:val="ListParagraph"/>
+        <w:numPr>
+          <w:ilvl w:val="3"/>
+          <w:numId w:val="1"/>
+        </w:numPr>
+      </w:pPr>
+      <w:r>
+        <w:t>Strong against: Heavy</w:t>
+      </w:r>
+    </w:p>
+    <w:p>
+      <w:pPr>
+        <w:pStyle w:val="ListParagraph"/>
+        <w:numPr>
+          <w:ilvl w:val="3"/>
+          <w:numId w:val="1"/>
+        </w:numPr>
+      </w:pPr>
+      <w:r>
+        <w:t>Weak against: Light</w:t>
+      </w:r>
+    </w:p>
+    <w:p>
+      <w:pPr>
+        <w:pStyle w:val="ListParagraph"/>
+        <w:numPr>
+          <w:ilvl w:val="2"/>
+          <w:numId w:val="1"/>
+        </w:numPr>
+      </w:pPr>
+      <w:r>
+        <w:t>Electricity</w:t>
+      </w:r>
+      <w:r>
+        <w:t xml:space="preserve"> (Basic, Basic, Basic)</w:t>
+      </w:r>
+    </w:p>
+    <w:p>
+      <w:pPr>
+        <w:pStyle w:val="ListParagraph"/>
+        <w:numPr>
+          <w:ilvl w:val="3"/>
+          <w:numId w:val="1"/>
+        </w:numPr>
+      </w:pPr>
+      <w:r>
+        <w:t>Strong against: Heavy, Medium, Light, Close enemies (for chain)</w:t>
+      </w:r>
+    </w:p>
+    <w:p>
+      <w:pPr>
+        <w:pStyle w:val="ListParagraph"/>
+        <w:numPr>
+          <w:ilvl w:val="2"/>
+          <w:numId w:val="1"/>
+        </w:numPr>
+      </w:pPr>
+      <w:r>
+        <w:t>Sniper</w:t>
+      </w:r>
+      <w:r>
+        <w:t xml:space="preserve"> (</w:t>
+      </w:r>
+      <w:r>
+        <w:t>Basic + Cloaked</w:t>
+      </w:r>
+      <w:r>
+        <w:t xml:space="preserve">, </w:t>
+      </w:r>
+      <w:r>
+        <w:t>Basic + Cloaked</w:t>
+      </w:r>
+      <w:r>
+        <w:t>, Basic + Cloaked)</w:t>
+      </w:r>
+    </w:p>
+    <w:p>
+      <w:pPr>
+        <w:pStyle w:val="ListParagraph"/>
+        <w:numPr>
+          <w:ilvl w:val="3"/>
+          <w:numId w:val="1"/>
+        </w:numPr>
+      </w:pPr>
+      <w:r>
+        <w:t>Strong against: Heavy, Invisible</w:t>
+      </w:r>
+    </w:p>
+    <w:p>
+      <w:pPr>
+        <w:pStyle w:val="ListParagraph"/>
+        <w:numPr>
+          <w:ilvl w:val="3"/>
+          <w:numId w:val="1"/>
+        </w:numPr>
+      </w:pPr>
+      <w:r>
+        <w:t>Weak against: Medium, Light</w:t>
+      </w:r>
+    </w:p>
+    <w:p>
+      <w:pPr>
+        <w:pStyle w:val="ListParagraph"/>
+        <w:numPr>
+          <w:ilvl w:val="2"/>
+          <w:numId w:val="1"/>
+        </w:numPr>
+      </w:pPr>
+      <w:r>
+        <w:t>Rockets</w:t>
+      </w:r>
+      <w:r>
+        <w:t xml:space="preserve"> (Basic, Basic, Basic + Cloaked)</w:t>
+      </w:r>
+    </w:p>
+    <w:p>
+      <w:pPr>
+        <w:pStyle w:val="ListParagraph"/>
+        <w:numPr>
+          <w:ilvl w:val="3"/>
+          <w:numId w:val="1"/>
+        </w:numPr>
+      </w:pPr>
+      <w:r>
+        <w:lastRenderedPageBreak/>
+        <w:t>Strong against: Clustered enemies (for area of effect damage), Light, Medium, Heavy</w:t>
+      </w:r>
+    </w:p>
+    <w:p>
+      <w:pPr>
+        <w:pStyle w:val="ListParagraph"/>
+        <w:numPr>
+          <w:ilvl w:val="1"/>
+          <w:numId w:val="1"/>
+        </w:numPr>
+      </w:pPr>
+      <w:r>
+        <w:t>Health bar</w:t>
+      </w:r>
+    </w:p>
+    <w:p>
+      <w:pPr>
+        <w:pStyle w:val="ListParagraph"/>
+        <w:numPr>
+          <w:ilvl w:val="1"/>
+          <w:numId w:val="1"/>
+        </w:numPr>
+      </w:pPr>
+      <w:r>
+        <w:t>3 Different upgrade graphics for each</w:t>
+      </w:r>
+    </w:p>
+    <w:p>
+      <w:pPr>
+        <w:pStyle w:val="ListParagraph"/>
+        <w:numPr>
+          <w:ilvl w:val="0"/>
+          <w:numId w:val="1"/>
+        </w:numPr>
+      </w:pPr>
+      <w:r>
+        <w:t>Space skybox</w:t>
+      </w:r>
+    </w:p>
+    <w:p>
+      <w:pPr>
+        <w:pStyle w:val="ListParagraph"/>
+        <w:numPr>
+          <w:ilvl w:val="0"/>
+          <w:numId w:val="1"/>
+        </w:numPr>
+      </w:pPr>
+      <w:r>
+        <w:t>Playing fields</w:t>
+      </w:r>
+    </w:p>
+    <w:p>
+      <w:pPr>
+        <w:pStyle w:val="ListParagraph"/>
+        <w:numPr>
+          <w:ilvl w:val="0"/>
+          <w:numId w:val="1"/>
+        </w:numPr>
+      </w:pPr>
+      <w:r>
+        <w:t>Over-world background</w:t>
+      </w:r>
+    </w:p>
+    <w:p>
+      <w:pPr>
+        <w:pStyle w:val="ListParagraph"/>
+        <w:numPr>
+          <w:ilvl w:val="0"/>
+          <w:numId w:val="1"/>
+        </w:numPr>
+      </w:pPr>
+      <w:r>
+        <w:t>Tower location placeholders</w:t>
+      </w:r>
+    </w:p>
+    <w:p>
+      <w:pPr>
+        <w:pStyle w:val="ListParagraph"/>
+        <w:numPr>
+          <w:ilvl w:val="0"/>
+          <w:numId w:val="1"/>
+        </w:numPr>
+      </w:pPr>
+      <w:r>
+        <w:t>Splash screen</w:t>
+      </w:r>
+    </w:p>
+    <w:p>
+      <w:pPr>
+        <w:pStyle w:val="ListParagraph"/>
+        <w:numPr>
+          <w:ilvl w:val="0"/>
+          <w:numId w:val="1"/>
+        </w:numPr>
+      </w:pPr>
+      <w:r>
+        <w:t>Font</w:t>
+      </w:r>
+    </w:p>
+    <w:p>
+      <w:pPr>
+        <w:pStyle w:val="ListParagraph"/>
+        <w:numPr>
+          <w:ilvl w:val="0"/>
+          <w:numId w:val="1"/>
+        </w:numPr>
+      </w:pPr>
+      <w:r>
+        <w:t>Logo</w:t>
+      </w:r>
+    </w:p>
+    <w:p>
+      <w:pPr>
+        <w:pStyle w:val="ListParagraph"/>
+        <w:numPr>
+          <w:ilvl w:val="0"/>
+          <w:numId w:val="1"/>
+        </w:numPr>
+      </w:pPr>
+      <w:r>
+        <w:t>Sounds</w:t>
+      </w:r>
+    </w:p>
+    <w:p>
+      <w:pPr>
+        <w:pStyle w:val="ListParagraph"/>
+        <w:numPr>
+          <w:ilvl w:val="1"/>
+          <w:numId w:val="1"/>
+        </w:numPr>
+      </w:pPr>
+      <w:r>
+        <w:t>Death</w:t>
+      </w:r>
+    </w:p>
+    <w:p>
+      <w:pPr>
+        <w:pStyle w:val="ListParagraph"/>
+        <w:numPr>
+          <w:ilvl w:val="1"/>
+          <w:numId w:val="1"/>
+        </w:numPr>
+      </w:pPr>
+      <w:r>
+        <w:t>Lasers</w:t>
+      </w:r>
+    </w:p>
+    <w:p>
+      <w:pPr>
+        <w:pStyle w:val="ListParagraph"/>
+        <w:numPr>
+          <w:ilvl w:val="1"/>
+          <w:numId w:val="1"/>
+        </w:numPr>
+      </w:pPr>
+      <w:r>
+        <w:t>Combat music</w:t>
+      </w:r>
+    </w:p>
+    <w:p>
+      <w:pPr>
+        <w:pStyle w:val="ListParagraph"/>
+        <w:numPr>
+          <w:ilvl w:val="1"/>
+          <w:numId w:val="1"/>
+        </w:numPr>
+      </w:pPr>
+      <w:r>
+        <w:t>Menu music</w:t>
+      </w:r>
+    </w:p>
+    <w:p>
+      <w:pPr>
+        <w:pStyle w:val="ListParagraph"/>
+        <w:numPr>
+          <w:ilvl w:val="1"/>
+          <w:numId w:val="1"/>
+        </w:numPr>
+      </w:pPr>
+      <w:r>
+        <w:t>Peace music</w:t>
+      </w:r>
+    </w:p>
+    <w:p>
+      <w:pPr>
+        <w:pStyle w:val="ListParagraph"/>
+        <w:numPr>
+          <w:ilvl w:val="1"/>
+          <w:numId w:val="1"/>
+        </w:numPr>
+      </w:pPr>
+      <w:r>
+        <w:t>Movement</w:t>
+      </w:r>
+    </w:p>
+    <w:p>
+      <w:pPr>
+        <w:pStyle w:val="ListParagraph"/>
+        <w:numPr>
+          <w:ilvl w:val="1"/>
+          <w:numId w:val="1"/>
+        </w:numPr>
+      </w:pPr>
+      <w:r>
+        <w:t>New wave</w:t>
+      </w:r>
+    </w:p>
+    <w:p>
+      <w:pPr>
+        <w:pStyle w:val="ListParagraph"/>
+        <w:numPr>
+          <w:ilvl w:val="1"/>
+          <w:numId w:val="1"/>
+        </w:numPr>
+      </w:pPr>
+      <w:r>
+        <w:t>Menu buttons</w:t>
+      </w:r>
+    </w:p>
+    <w:p>
+      <w:pPr>
+        <w:pStyle w:val="ListParagraph"/>
+        <w:numPr>
+          <w:ilvl w:val="1"/>
+          <w:numId w:val="1"/>
+        </w:numPr>
+      </w:pPr>
+      <w:r>
+        <w:t>Buy money</w:t>
+      </w:r>
+    </w:p>
+    <w:p>
+      <w:pPr>
+        <w:pStyle w:val="ListParagraph"/>
+        <w:numPr>
+          <w:ilvl w:val="1"/>
+          <w:numId w:val="1"/>
+        </w:numPr>
+      </w:pPr>
+      <w:r>
+        <w:t>Win</w:t>
+      </w:r>
+    </w:p>
+    <w:p>
+      <w:pPr>
+        <w:pStyle w:val="ListParagraph"/>
+        <w:numPr>
+          <w:ilvl w:val="1"/>
+          <w:numId w:val="1"/>
+        </w:numPr>
+      </w:pPr>
+      <w:r>
+        <w:t>Lose</w:t>
+      </w:r>
+    </w:p>
+    <w:p>
+      <w:pPr>
+        <w:pStyle w:val="ListParagraph"/>
+        <w:numPr>
+          <w:ilvl w:val="1"/>
+          <w:numId w:val="1"/>
+        </w:numPr>
+      </w:pPr>
+      <w:r>
+        <w:t>Rockets</w:t>
+      </w:r>
+    </w:p>
+    <w:p>
+      <w:pPr>
+        <w:pStyle w:val="ListParagraph"/>
+        <w:numPr>
+          <w:ilvl w:val="1"/>
+          <w:numId w:val="1"/>
+        </w:numPr>
+      </w:pPr>
+      <w:r>
+        <w:t>Explosion(s)</w:t>
+      </w:r>
+    </w:p>
+    <w:p>
+      <w:pPr>
+        <w:pStyle w:val="ListParagraph"/>
+        <w:numPr>
+          <w:ilvl w:val="1"/>
+          <w:numId w:val="1"/>
+        </w:numPr>
+      </w:pPr>
+      <w:r>
+        <w:t>Tower placement</w:t>
+      </w:r>
+    </w:p>
+    <w:p>
+      <w:pPr>
+        <w:pStyle w:val="ListParagraph"/>
+        <w:numPr>
+          <w:ilvl w:val="1"/>
+          <w:numId w:val="1"/>
+        </w:numPr>
+      </w:pPr>
+      <w:r>
+        <w:t>Boss music</w:t>
+      </w:r>
+    </w:p>
+    <w:p>
+      <w:pPr>
+        <w:pStyle w:val="ListParagraph"/>
+        <w:numPr>
+          <w:ilvl w:val="0"/>
+          <w:numId w:val="1"/>
+        </w:numPr>
+      </w:pPr>
+      <w:r>
+        <w:t>Buff icons</w:t>
+      </w:r>
     </w:p>
     <w:sectPr>
       <w:pgSz w:w="11906" w:h="16838"/>
@@ -792,7 +930,7 @@
 </file>
 
 <file path=word/numbering.xml><?xml version="1.0" encoding="utf-8"?>
-<w:numbering xmlns:wpc="http://schemas.microsoft.com/office/word/2010/wordprocessingCanvas" xmlns:cx="http://schemas.microsoft.com/office/drawing/2014/chartex" xmlns:mc="http://schemas.openxmlformats.org/markup-compatibility/2006" xmlns:o="urn:schemas-microsoft-com:office:office" xmlns:r="http://schemas.openxmlformats.org/officeDocument/2006/relationships" xmlns:m="http://schemas.openxmlformats.org/officeDocument/2006/math" xmlns:v="urn:schemas-microsoft-com:vml" xmlns:wp14="http://schemas.microsoft.com/office/word/2010/wordprocessingDrawing" xmlns:wp="http://schemas.openxmlformats.org/drawingml/2006/wordprocessingDrawing" xmlns:w10="urn:schemas-microsoft-com:office:word" xmlns:w="http://schemas.openxmlformats.org/wordprocessingml/2006/main" xmlns:w14="http://schemas.microsoft.com/office/word/2010/wordml" xmlns:w15="http://schemas.microsoft.com/office/word/2012/wordml" xmlns:w16se="http://schemas.microsoft.com/office/word/2015/wordml/symex" xmlns:wpg="http://schemas.microsoft.com/office/word/2010/wordprocessingGroup" xmlns:wpi="http://schemas.microsoft.com/office/word/2010/wordprocessingInk" xmlns:wne="http://schemas.microsoft.com/office/word/2006/wordml" xmlns:wps="http://schemas.microsoft.com/office/word/2010/wordprocessingShape" mc:Ignorable="w14 w15 w16se wp14">
+<w:numbering xmlns:wpc="http://schemas.microsoft.com/office/word/2010/wordprocessingCanvas" xmlns:cx="http://schemas.microsoft.com/office/drawing/2014/chartex" xmlns:cx1="http://schemas.microsoft.com/office/drawing/2015/9/8/chartex" xmlns:cx2="http://schemas.microsoft.com/office/drawing/2015/10/21/chartex" xmlns:cx3="http://schemas.microsoft.com/office/drawing/2016/5/9/chartex" xmlns:cx4="http://schemas.microsoft.com/office/drawing/2016/5/10/chartex" xmlns:cx5="http://schemas.microsoft.com/office/drawing/2016/5/11/chartex" xmlns:cx6="http://schemas.microsoft.com/office/drawing/2016/5/12/chartex" xmlns:cx7="http://schemas.microsoft.com/office/drawing/2016/5/13/chartex" xmlns:cx8="http://schemas.microsoft.com/office/drawing/2016/5/14/chartex" xmlns:mc="http://schemas.openxmlformats.org/markup-compatibility/2006" xmlns:aink="http://schemas.microsoft.com/office/drawing/2016/ink" xmlns:am3d="http://schemas.microsoft.com/office/drawing/2017/model3d" xmlns:o="urn:schemas-microsoft-com:office:office" xmlns:r="http://schemas.openxmlformats.org/officeDocument/2006/relationships" xmlns:m="http://schemas.openxmlformats.org/officeDocument/2006/math" xmlns:v="urn:schemas-microsoft-com:vml" xmlns:wp14="http://schemas.microsoft.com/office/word/2010/wordprocessingDrawing" xmlns:wp="http://schemas.openxmlformats.org/drawingml/2006/wordprocessingDrawing" xmlns:w10="urn:schemas-microsoft-com:office:word" xmlns:w="http://schemas.openxmlformats.org/wordprocessingml/2006/main" xmlns:w14="http://schemas.microsoft.com/office/word/2010/wordml" xmlns:w15="http://schemas.microsoft.com/office/word/2012/wordml" xmlns:w16cid="http://schemas.microsoft.com/office/word/2016/wordml/cid" xmlns:w16se="http://schemas.microsoft.com/office/word/2015/wordml/symex" xmlns:wpg="http://schemas.microsoft.com/office/word/2010/wordprocessingGroup" xmlns:wpi="http://schemas.microsoft.com/office/word/2010/wordprocessingInk" xmlns:wne="http://schemas.microsoft.com/office/word/2006/wordml" xmlns:wps="http://schemas.microsoft.com/office/word/2010/wordprocessingShape" mc:Ignorable="w14 w15 w16se w16cid wp14">
   <w:abstractNum w:abstractNumId="0" w15:restartNumberingAfterBreak="0">
     <w:nsid w:val="04F60A38"/>
     <w:multiLevelType w:val="hybridMultilevel"/>
@@ -913,7 +1051,7 @@
 </file>
 
 <file path=word/styles.xml><?xml version="1.0" encoding="utf-8"?>
-<w:styles xmlns:mc="http://schemas.openxmlformats.org/markup-compatibility/2006" xmlns:r="http://schemas.openxmlformats.org/officeDocument/2006/relationships" xmlns:w="http://schemas.openxmlformats.org/wordprocessingml/2006/main" xmlns:w14="http://schemas.microsoft.com/office/word/2010/wordml" xmlns:w15="http://schemas.microsoft.com/office/word/2012/wordml" xmlns:w16se="http://schemas.microsoft.com/office/word/2015/wordml/symex" mc:Ignorable="w14 w15 w16se">
+<w:styles xmlns:mc="http://schemas.openxmlformats.org/markup-compatibility/2006" xmlns:r="http://schemas.openxmlformats.org/officeDocument/2006/relationships" xmlns:w="http://schemas.openxmlformats.org/wordprocessingml/2006/main" xmlns:w14="http://schemas.microsoft.com/office/word/2010/wordml" xmlns:w15="http://schemas.microsoft.com/office/word/2012/wordml" xmlns:w16cid="http://schemas.microsoft.com/office/word/2016/wordml/cid" xmlns:w16se="http://schemas.microsoft.com/office/word/2015/wordml/symex" mc:Ignorable="w14 w15 w16se w16cid">
   <w:docDefaults>
     <w:rPrDefault>
       <w:rPr>
@@ -929,7 +1067,7 @@
       </w:pPr>
     </w:pPrDefault>
   </w:docDefaults>
-  <w:latentStyles w:defLockedState="0" w:defUIPriority="99" w:defSemiHidden="0" w:defUnhideWhenUsed="0" w:defQFormat="0" w:count="371">
+  <w:latentStyles w:defLockedState="0" w:defUIPriority="99" w:defSemiHidden="0" w:defUnhideWhenUsed="0" w:defQFormat="0" w:count="375">
     <w:lsdException w:name="Normal" w:uiPriority="0" w:qFormat="1"/>
     <w:lsdException w:name="heading 1" w:uiPriority="9" w:qFormat="1"/>
     <w:lsdException w:name="heading 2" w:semiHidden="1" w:uiPriority="9" w:unhideWhenUsed="1" w:qFormat="1"/>
@@ -1035,7 +1173,6 @@
     <w:lsdException w:name="HTML Sample" w:semiHidden="1" w:unhideWhenUsed="1"/>
     <w:lsdException w:name="HTML Typewriter" w:semiHidden="1" w:unhideWhenUsed="1"/>
     <w:lsdException w:name="HTML Variable" w:semiHidden="1" w:unhideWhenUsed="1"/>
-    <w:lsdException w:name="Normal Table" w:semiHidden="1" w:unhideWhenUsed="1"/>
     <w:lsdException w:name="annotation subject" w:semiHidden="1" w:unhideWhenUsed="1"/>
     <w:lsdException w:name="No List" w:semiHidden="1" w:unhideWhenUsed="1"/>
     <w:lsdException w:name="Outline List 1" w:semiHidden="1" w:unhideWhenUsed="1"/>
@@ -1079,10 +1216,8 @@
     <w:lsdException w:name="Table Elegant" w:semiHidden="1" w:unhideWhenUsed="1"/>
     <w:lsdException w:name="Table Professional" w:semiHidden="1" w:unhideWhenUsed="1"/>
     <w:lsdException w:name="Table Subtle 1" w:semiHidden="1" w:unhideWhenUsed="1"/>
-    <w:lsdException w:name="Table Subtle 2" w:semiHidden="1" w:unhideWhenUsed="1"/>
     <w:lsdException w:name="Table Web 1" w:semiHidden="1" w:unhideWhenUsed="1"/>
     <w:lsdException w:name="Table Web 2" w:semiHidden="1" w:unhideWhenUsed="1"/>
-    <w:lsdException w:name="Table Web 3" w:semiHidden="1" w:unhideWhenUsed="1"/>
     <w:lsdException w:name="Balloon Text" w:semiHidden="1" w:unhideWhenUsed="1"/>
     <w:lsdException w:name="Table Grid" w:uiPriority="39"/>
     <w:lsdException w:name="Table Theme" w:semiHidden="1" w:unhideWhenUsed="1"/>
@@ -1301,6 +1436,10 @@
     <w:lsdException w:name="List Table 5 Dark Accent 6" w:uiPriority="50"/>
     <w:lsdException w:name="List Table 6 Colorful Accent 6" w:uiPriority="51"/>
     <w:lsdException w:name="List Table 7 Colorful Accent 6" w:uiPriority="52"/>
+    <w:lsdException w:name="Mention" w:semiHidden="1" w:unhideWhenUsed="1"/>
+    <w:lsdException w:name="Smart Hyperlink" w:semiHidden="1" w:unhideWhenUsed="1"/>
+    <w:lsdException w:name="Hashtag" w:semiHidden="1" w:unhideWhenUsed="1"/>
+    <w:lsdException w:name="Unresolved Mention" w:semiHidden="1" w:unhideWhenUsed="1"/>
   </w:latentStyles>
   <w:style w:type="paragraph" w:default="1" w:styleId="Normal">
     <w:name w:val="Normal"/>

</xml_diff>

<commit_message>
added text to template document
</commit_message>
<xml_diff>
--- a/Asset List.docx
+++ b/Asset List.docx
@@ -1,6 +1,6 @@
 
 <file path=word/document.xml><?xml version="1.0" encoding="utf-8"?>
-<w:document xmlns:wpc="http://schemas.microsoft.com/office/word/2010/wordprocessingCanvas" xmlns:cx="http://schemas.microsoft.com/office/drawing/2014/chartex" xmlns:cx1="http://schemas.microsoft.com/office/drawing/2015/9/8/chartex" xmlns:cx2="http://schemas.microsoft.com/office/drawing/2015/10/21/chartex" xmlns:cx3="http://schemas.microsoft.com/office/drawing/2016/5/9/chartex" xmlns:cx4="http://schemas.microsoft.com/office/drawing/2016/5/10/chartex" xmlns:cx5="http://schemas.microsoft.com/office/drawing/2016/5/11/chartex" xmlns:cx6="http://schemas.microsoft.com/office/drawing/2016/5/12/chartex" xmlns:cx7="http://schemas.microsoft.com/office/drawing/2016/5/13/chartex" xmlns:cx8="http://schemas.microsoft.com/office/drawing/2016/5/14/chartex" xmlns:mc="http://schemas.openxmlformats.org/markup-compatibility/2006" xmlns:aink="http://schemas.microsoft.com/office/drawing/2016/ink" xmlns:am3d="http://schemas.microsoft.com/office/drawing/2017/model3d" xmlns:o="urn:schemas-microsoft-com:office:office" xmlns:r="http://schemas.openxmlformats.org/officeDocument/2006/relationships" xmlns:m="http://schemas.openxmlformats.org/officeDocument/2006/math" xmlns:v="urn:schemas-microsoft-com:vml" xmlns:wp14="http://schemas.microsoft.com/office/word/2010/wordprocessingDrawing" xmlns:wp="http://schemas.openxmlformats.org/drawingml/2006/wordprocessingDrawing" xmlns:w10="urn:schemas-microsoft-com:office:word" xmlns:w="http://schemas.openxmlformats.org/wordprocessingml/2006/main" xmlns:w14="http://schemas.microsoft.com/office/word/2010/wordml" xmlns:w15="http://schemas.microsoft.com/office/word/2012/wordml" xmlns:w16cid="http://schemas.microsoft.com/office/word/2016/wordml/cid" xmlns:w16se="http://schemas.microsoft.com/office/word/2015/wordml/symex" xmlns:wpg="http://schemas.microsoft.com/office/word/2010/wordprocessingGroup" xmlns:wpi="http://schemas.microsoft.com/office/word/2010/wordprocessingInk" xmlns:wne="http://schemas.microsoft.com/office/word/2006/wordml" xmlns:wps="http://schemas.microsoft.com/office/word/2010/wordprocessingShape" mc:Ignorable="w14 w15 w16se w16cid wp14">
+<w:document xmlns:wpc="http://schemas.microsoft.com/office/word/2010/wordprocessingCanvas" xmlns:cx="http://schemas.microsoft.com/office/drawing/2014/chartex" xmlns:mc="http://schemas.openxmlformats.org/markup-compatibility/2006" xmlns:o="urn:schemas-microsoft-com:office:office" xmlns:r="http://schemas.openxmlformats.org/officeDocument/2006/relationships" xmlns:m="http://schemas.openxmlformats.org/officeDocument/2006/math" xmlns:v="urn:schemas-microsoft-com:vml" xmlns:wp14="http://schemas.microsoft.com/office/word/2010/wordprocessingDrawing" xmlns:wp="http://schemas.openxmlformats.org/drawingml/2006/wordprocessingDrawing" xmlns:w10="urn:schemas-microsoft-com:office:word" xmlns:w="http://schemas.openxmlformats.org/wordprocessingml/2006/main" xmlns:w14="http://schemas.microsoft.com/office/word/2010/wordml" xmlns:w15="http://schemas.microsoft.com/office/word/2012/wordml" xmlns:w16se="http://schemas.microsoft.com/office/word/2015/wordml/symex" xmlns:wpg="http://schemas.microsoft.com/office/word/2010/wordprocessingGroup" xmlns:wpi="http://schemas.microsoft.com/office/word/2010/wordprocessingInk" xmlns:wne="http://schemas.microsoft.com/office/word/2006/wordml" xmlns:wps="http://schemas.microsoft.com/office/word/2010/wordprocessingShape" mc:Ignorable="w14 w15 w16se wp14">
   <w:body>
     <w:p>
       <w:pPr>
@@ -406,34 +406,55 @@
         <w:t>5 Types:</w:t>
       </w:r>
       <w:r>
-        <w:t xml:space="preserve"> (Can attack, level 1) (Can attack, level 2) (Can attack, level 3)</w:t>
-      </w:r>
-    </w:p>
-    <w:p>
-      <w:pPr>
-        <w:pStyle w:val="ListParagraph"/>
-        <w:numPr>
-          <w:ilvl w:val="2"/>
-          <w:numId w:val="1"/>
-        </w:numPr>
-      </w:pPr>
-      <w:r>
-        <w:t>Cannon (</w:t>
-      </w:r>
-      <w:r>
-        <w:t>Basic, Basic, Basic + Cloaked)</w:t>
-      </w:r>
-    </w:p>
-    <w:p>
-      <w:pPr>
-        <w:pStyle w:val="ListParagraph"/>
-        <w:numPr>
-          <w:ilvl w:val="3"/>
-          <w:numId w:val="1"/>
-        </w:numPr>
-      </w:pPr>
-      <w:r>
-        <w:t>Strong against: Light, Medium</w:t>
+        <w:t xml:space="preserve"> </w:t>
+      </w:r>
+    </w:p>
+    <w:p>
+      <w:pPr>
+        <w:pStyle w:val="ListParagraph"/>
+        <w:numPr>
+          <w:ilvl w:val="2"/>
+          <w:numId w:val="1"/>
+        </w:numPr>
+      </w:pPr>
+      <w:r>
+        <w:t>Cannon</w:t>
+      </w:r>
+    </w:p>
+    <w:p>
+      <w:pPr>
+        <w:pStyle w:val="ListParagraph"/>
+        <w:numPr>
+          <w:ilvl w:val="2"/>
+          <w:numId w:val="1"/>
+        </w:numPr>
+      </w:pPr>
+      <w:r>
+        <w:t>Lasers</w:t>
+      </w:r>
+    </w:p>
+    <w:p>
+      <w:pPr>
+        <w:pStyle w:val="ListParagraph"/>
+        <w:numPr>
+          <w:ilvl w:val="2"/>
+          <w:numId w:val="1"/>
+        </w:numPr>
+      </w:pPr>
+      <w:r>
+        <w:t>Electricity</w:t>
+      </w:r>
+    </w:p>
+    <w:p>
+      <w:pPr>
+        <w:pStyle w:val="ListParagraph"/>
+        <w:numPr>
+          <w:ilvl w:val="2"/>
+          <w:numId w:val="1"/>
+        </w:numPr>
+      </w:pPr>
+      <w:r>
+        <w:t>Sniper</w:t>
       </w:r>
       <w:bookmarkStart w:id="0" w:name="_GoBack"/>
       <w:bookmarkEnd w:id="0"/>
@@ -442,147 +463,6 @@
       <w:pPr>
         <w:pStyle w:val="ListParagraph"/>
         <w:numPr>
-          <w:ilvl w:val="3"/>
-          <w:numId w:val="1"/>
-        </w:numPr>
-      </w:pPr>
-      <w:r>
-        <w:t>Weak against: Heavy</w:t>
-      </w:r>
-    </w:p>
-    <w:p>
-      <w:pPr>
-        <w:pStyle w:val="ListParagraph"/>
-        <w:numPr>
-          <w:ilvl w:val="2"/>
-          <w:numId w:val="1"/>
-        </w:numPr>
-      </w:pPr>
-      <w:r>
-        <w:t>Lasers</w:t>
-      </w:r>
-      <w:r>
-        <w:t xml:space="preserve"> (Basic + Cloaked, </w:t>
-      </w:r>
-      <w:r>
-        <w:t>Basic + Cloaked</w:t>
-      </w:r>
-      <w:r>
-        <w:t xml:space="preserve">, </w:t>
-      </w:r>
-      <w:r>
-        <w:t>Basic + Cloaked</w:t>
-      </w:r>
-      <w:r>
-        <w:t>)</w:t>
-      </w:r>
-    </w:p>
-    <w:p>
-      <w:pPr>
-        <w:pStyle w:val="ListParagraph"/>
-        <w:numPr>
-          <w:ilvl w:val="3"/>
-          <w:numId w:val="1"/>
-        </w:numPr>
-      </w:pPr>
-      <w:r>
-        <w:t>Strong against: Heavy</w:t>
-      </w:r>
-    </w:p>
-    <w:p>
-      <w:pPr>
-        <w:pStyle w:val="ListParagraph"/>
-        <w:numPr>
-          <w:ilvl w:val="3"/>
-          <w:numId w:val="1"/>
-        </w:numPr>
-      </w:pPr>
-      <w:r>
-        <w:t>Weak against: Light</w:t>
-      </w:r>
-    </w:p>
-    <w:p>
-      <w:pPr>
-        <w:pStyle w:val="ListParagraph"/>
-        <w:numPr>
-          <w:ilvl w:val="2"/>
-          <w:numId w:val="1"/>
-        </w:numPr>
-      </w:pPr>
-      <w:r>
-        <w:t>Electricity</w:t>
-      </w:r>
-      <w:r>
-        <w:t xml:space="preserve"> (Basic, Basic, Basic)</w:t>
-      </w:r>
-    </w:p>
-    <w:p>
-      <w:pPr>
-        <w:pStyle w:val="ListParagraph"/>
-        <w:numPr>
-          <w:ilvl w:val="3"/>
-          <w:numId w:val="1"/>
-        </w:numPr>
-      </w:pPr>
-      <w:r>
-        <w:t>Strong against: Heavy, Medium, Light, Close enemies (for chain)</w:t>
-      </w:r>
-    </w:p>
-    <w:p>
-      <w:pPr>
-        <w:pStyle w:val="ListParagraph"/>
-        <w:numPr>
-          <w:ilvl w:val="2"/>
-          <w:numId w:val="1"/>
-        </w:numPr>
-      </w:pPr>
-      <w:r>
-        <w:t>Sniper</w:t>
-      </w:r>
-      <w:r>
-        <w:t xml:space="preserve"> (</w:t>
-      </w:r>
-      <w:r>
-        <w:t>Basic + Cloaked</w:t>
-      </w:r>
-      <w:r>
-        <w:t xml:space="preserve">, </w:t>
-      </w:r>
-      <w:r>
-        <w:t>Basic + Cloaked</w:t>
-      </w:r>
-      <w:r>
-        <w:t>, Basic + Cloaked)</w:t>
-      </w:r>
-    </w:p>
-    <w:p>
-      <w:pPr>
-        <w:pStyle w:val="ListParagraph"/>
-        <w:numPr>
-          <w:ilvl w:val="3"/>
-          <w:numId w:val="1"/>
-        </w:numPr>
-      </w:pPr>
-      <w:r>
-        <w:t>Strong against: Heavy, Invisible</w:t>
-      </w:r>
-    </w:p>
-    <w:p>
-      <w:pPr>
-        <w:pStyle w:val="ListParagraph"/>
-        <w:numPr>
-          <w:ilvl w:val="3"/>
-          <w:numId w:val="1"/>
-        </w:numPr>
-      </w:pPr>
-      <w:r>
-        <w:t>Weak against: Medium, Light</w:t>
-      </w:r>
-    </w:p>
-    <w:p>
-      <w:pPr>
-        <w:pStyle w:val="ListParagraph"/>
-        <w:numPr>
           <w:ilvl w:val="2"/>
           <w:numId w:val="1"/>
         </w:numPr>
@@ -590,116 +470,101 @@
       <w:r>
         <w:t>Rockets</w:t>
       </w:r>
-      <w:r>
-        <w:t xml:space="preserve"> (Basic, Basic, Basic + Cloaked)</w:t>
-      </w:r>
-    </w:p>
-    <w:p>
-      <w:pPr>
-        <w:pStyle w:val="ListParagraph"/>
-        <w:numPr>
-          <w:ilvl w:val="3"/>
+    </w:p>
+    <w:p>
+      <w:pPr>
+        <w:pStyle w:val="ListParagraph"/>
+        <w:numPr>
+          <w:ilvl w:val="1"/>
+          <w:numId w:val="1"/>
+        </w:numPr>
+      </w:pPr>
+      <w:r>
+        <w:t>Health bar</w:t>
+      </w:r>
+    </w:p>
+    <w:p>
+      <w:pPr>
+        <w:pStyle w:val="ListParagraph"/>
+        <w:numPr>
+          <w:ilvl w:val="1"/>
+          <w:numId w:val="1"/>
+        </w:numPr>
+      </w:pPr>
+      <w:r>
+        <w:t>3 Different upgrade graphics for each</w:t>
+      </w:r>
+    </w:p>
+    <w:p>
+      <w:pPr>
+        <w:pStyle w:val="ListParagraph"/>
+        <w:numPr>
+          <w:ilvl w:val="0"/>
+          <w:numId w:val="1"/>
+        </w:numPr>
+      </w:pPr>
+      <w:r>
+        <w:t>Space skybox</w:t>
+      </w:r>
+    </w:p>
+    <w:p>
+      <w:pPr>
+        <w:pStyle w:val="ListParagraph"/>
+        <w:numPr>
+          <w:ilvl w:val="0"/>
+          <w:numId w:val="1"/>
+        </w:numPr>
+      </w:pPr>
+      <w:r>
+        <w:t>Playing fields</w:t>
+      </w:r>
+    </w:p>
+    <w:p>
+      <w:pPr>
+        <w:pStyle w:val="ListParagraph"/>
+        <w:numPr>
+          <w:ilvl w:val="0"/>
+          <w:numId w:val="1"/>
+        </w:numPr>
+      </w:pPr>
+      <w:r>
+        <w:t>Over-world background</w:t>
+      </w:r>
+    </w:p>
+    <w:p>
+      <w:pPr>
+        <w:pStyle w:val="ListParagraph"/>
+        <w:numPr>
+          <w:ilvl w:val="0"/>
+          <w:numId w:val="1"/>
+        </w:numPr>
+      </w:pPr>
+      <w:r>
+        <w:t>Tower location placeholders</w:t>
+      </w:r>
+    </w:p>
+    <w:p>
+      <w:pPr>
+        <w:pStyle w:val="ListParagraph"/>
+        <w:numPr>
+          <w:ilvl w:val="0"/>
+          <w:numId w:val="1"/>
+        </w:numPr>
+      </w:pPr>
+      <w:r>
+        <w:t>Splash screen</w:t>
+      </w:r>
+    </w:p>
+    <w:p>
+      <w:pPr>
+        <w:pStyle w:val="ListParagraph"/>
+        <w:numPr>
+          <w:ilvl w:val="0"/>
           <w:numId w:val="1"/>
         </w:numPr>
       </w:pPr>
       <w:r>
         <w:lastRenderedPageBreak/>
-        <w:t>Strong against: Clustered enemies (for area of effect damage), Light, Medium, Heavy</w:t>
-      </w:r>
-    </w:p>
-    <w:p>
-      <w:pPr>
-        <w:pStyle w:val="ListParagraph"/>
-        <w:numPr>
-          <w:ilvl w:val="1"/>
-          <w:numId w:val="1"/>
-        </w:numPr>
-      </w:pPr>
-      <w:r>
-        <w:t>Health bar</w:t>
-      </w:r>
-    </w:p>
-    <w:p>
-      <w:pPr>
-        <w:pStyle w:val="ListParagraph"/>
-        <w:numPr>
-          <w:ilvl w:val="1"/>
-          <w:numId w:val="1"/>
-        </w:numPr>
-      </w:pPr>
-      <w:r>
-        <w:t>3 Different upgrade graphics for each</w:t>
-      </w:r>
-    </w:p>
-    <w:p>
-      <w:pPr>
-        <w:pStyle w:val="ListParagraph"/>
-        <w:numPr>
-          <w:ilvl w:val="0"/>
-          <w:numId w:val="1"/>
-        </w:numPr>
-      </w:pPr>
-      <w:r>
-        <w:t>Space skybox</w:t>
-      </w:r>
-    </w:p>
-    <w:p>
-      <w:pPr>
-        <w:pStyle w:val="ListParagraph"/>
-        <w:numPr>
-          <w:ilvl w:val="0"/>
-          <w:numId w:val="1"/>
-        </w:numPr>
-      </w:pPr>
-      <w:r>
-        <w:t>Playing fields</w:t>
-      </w:r>
-    </w:p>
-    <w:p>
-      <w:pPr>
-        <w:pStyle w:val="ListParagraph"/>
-        <w:numPr>
-          <w:ilvl w:val="0"/>
-          <w:numId w:val="1"/>
-        </w:numPr>
-      </w:pPr>
-      <w:r>
-        <w:t>Over-world background</w:t>
-      </w:r>
-    </w:p>
-    <w:p>
-      <w:pPr>
-        <w:pStyle w:val="ListParagraph"/>
-        <w:numPr>
-          <w:ilvl w:val="0"/>
-          <w:numId w:val="1"/>
-        </w:numPr>
-      </w:pPr>
-      <w:r>
-        <w:t>Tower location placeholders</w:t>
-      </w:r>
-    </w:p>
-    <w:p>
-      <w:pPr>
-        <w:pStyle w:val="ListParagraph"/>
-        <w:numPr>
-          <w:ilvl w:val="0"/>
-          <w:numId w:val="1"/>
-        </w:numPr>
-      </w:pPr>
-      <w:r>
-        <w:t>Splash screen</w:t>
-      </w:r>
-    </w:p>
-    <w:p>
-      <w:pPr>
-        <w:pStyle w:val="ListParagraph"/>
-        <w:numPr>
-          <w:ilvl w:val="0"/>
-          <w:numId w:val="1"/>
-        </w:numPr>
-      </w:pPr>
-      <w:r>
         <w:t>Font</w:t>
       </w:r>
     </w:p>
@@ -930,7 +795,7 @@
 </file>
 
 <file path=word/numbering.xml><?xml version="1.0" encoding="utf-8"?>
-<w:numbering xmlns:wpc="http://schemas.microsoft.com/office/word/2010/wordprocessingCanvas" xmlns:cx="http://schemas.microsoft.com/office/drawing/2014/chartex" xmlns:cx1="http://schemas.microsoft.com/office/drawing/2015/9/8/chartex" xmlns:cx2="http://schemas.microsoft.com/office/drawing/2015/10/21/chartex" xmlns:cx3="http://schemas.microsoft.com/office/drawing/2016/5/9/chartex" xmlns:cx4="http://schemas.microsoft.com/office/drawing/2016/5/10/chartex" xmlns:cx5="http://schemas.microsoft.com/office/drawing/2016/5/11/chartex" xmlns:cx6="http://schemas.microsoft.com/office/drawing/2016/5/12/chartex" xmlns:cx7="http://schemas.microsoft.com/office/drawing/2016/5/13/chartex" xmlns:cx8="http://schemas.microsoft.com/office/drawing/2016/5/14/chartex" xmlns:mc="http://schemas.openxmlformats.org/markup-compatibility/2006" xmlns:aink="http://schemas.microsoft.com/office/drawing/2016/ink" xmlns:am3d="http://schemas.microsoft.com/office/drawing/2017/model3d" xmlns:o="urn:schemas-microsoft-com:office:office" xmlns:r="http://schemas.openxmlformats.org/officeDocument/2006/relationships" xmlns:m="http://schemas.openxmlformats.org/officeDocument/2006/math" xmlns:v="urn:schemas-microsoft-com:vml" xmlns:wp14="http://schemas.microsoft.com/office/word/2010/wordprocessingDrawing" xmlns:wp="http://schemas.openxmlformats.org/drawingml/2006/wordprocessingDrawing" xmlns:w10="urn:schemas-microsoft-com:office:word" xmlns:w="http://schemas.openxmlformats.org/wordprocessingml/2006/main" xmlns:w14="http://schemas.microsoft.com/office/word/2010/wordml" xmlns:w15="http://schemas.microsoft.com/office/word/2012/wordml" xmlns:w16cid="http://schemas.microsoft.com/office/word/2016/wordml/cid" xmlns:w16se="http://schemas.microsoft.com/office/word/2015/wordml/symex" xmlns:wpg="http://schemas.microsoft.com/office/word/2010/wordprocessingGroup" xmlns:wpi="http://schemas.microsoft.com/office/word/2010/wordprocessingInk" xmlns:wne="http://schemas.microsoft.com/office/word/2006/wordml" xmlns:wps="http://schemas.microsoft.com/office/word/2010/wordprocessingShape" mc:Ignorable="w14 w15 w16se w16cid wp14">
+<w:numbering xmlns:wpc="http://schemas.microsoft.com/office/word/2010/wordprocessingCanvas" xmlns:cx="http://schemas.microsoft.com/office/drawing/2014/chartex" xmlns:mc="http://schemas.openxmlformats.org/markup-compatibility/2006" xmlns:o="urn:schemas-microsoft-com:office:office" xmlns:r="http://schemas.openxmlformats.org/officeDocument/2006/relationships" xmlns:m="http://schemas.openxmlformats.org/officeDocument/2006/math" xmlns:v="urn:schemas-microsoft-com:vml" xmlns:wp14="http://schemas.microsoft.com/office/word/2010/wordprocessingDrawing" xmlns:wp="http://schemas.openxmlformats.org/drawingml/2006/wordprocessingDrawing" xmlns:w10="urn:schemas-microsoft-com:office:word" xmlns:w="http://schemas.openxmlformats.org/wordprocessingml/2006/main" xmlns:w14="http://schemas.microsoft.com/office/word/2010/wordml" xmlns:w15="http://schemas.microsoft.com/office/word/2012/wordml" xmlns:w16se="http://schemas.microsoft.com/office/word/2015/wordml/symex" xmlns:wpg="http://schemas.microsoft.com/office/word/2010/wordprocessingGroup" xmlns:wpi="http://schemas.microsoft.com/office/word/2010/wordprocessingInk" xmlns:wne="http://schemas.microsoft.com/office/word/2006/wordml" xmlns:wps="http://schemas.microsoft.com/office/word/2010/wordprocessingShape" mc:Ignorable="w14 w15 w16se wp14">
   <w:abstractNum w:abstractNumId="0" w15:restartNumberingAfterBreak="0">
     <w:nsid w:val="04F60A38"/>
     <w:multiLevelType w:val="hybridMultilevel"/>
@@ -1051,7 +916,7 @@
 </file>
 
 <file path=word/styles.xml><?xml version="1.0" encoding="utf-8"?>
-<w:styles xmlns:mc="http://schemas.openxmlformats.org/markup-compatibility/2006" xmlns:r="http://schemas.openxmlformats.org/officeDocument/2006/relationships" xmlns:w="http://schemas.openxmlformats.org/wordprocessingml/2006/main" xmlns:w14="http://schemas.microsoft.com/office/word/2010/wordml" xmlns:w15="http://schemas.microsoft.com/office/word/2012/wordml" xmlns:w16cid="http://schemas.microsoft.com/office/word/2016/wordml/cid" xmlns:w16se="http://schemas.microsoft.com/office/word/2015/wordml/symex" mc:Ignorable="w14 w15 w16se w16cid">
+<w:styles xmlns:mc="http://schemas.openxmlformats.org/markup-compatibility/2006" xmlns:r="http://schemas.openxmlformats.org/officeDocument/2006/relationships" xmlns:w="http://schemas.openxmlformats.org/wordprocessingml/2006/main" xmlns:w14="http://schemas.microsoft.com/office/word/2010/wordml" xmlns:w15="http://schemas.microsoft.com/office/word/2012/wordml" xmlns:w16se="http://schemas.microsoft.com/office/word/2015/wordml/symex" mc:Ignorable="w14 w15 w16se">
   <w:docDefaults>
     <w:rPrDefault>
       <w:rPr>
@@ -1067,7 +932,7 @@
       </w:pPr>
     </w:pPrDefault>
   </w:docDefaults>
-  <w:latentStyles w:defLockedState="0" w:defUIPriority="99" w:defSemiHidden="0" w:defUnhideWhenUsed="0" w:defQFormat="0" w:count="375">
+  <w:latentStyles w:defLockedState="0" w:defUIPriority="99" w:defSemiHidden="0" w:defUnhideWhenUsed="0" w:defQFormat="0" w:count="371">
     <w:lsdException w:name="Normal" w:uiPriority="0" w:qFormat="1"/>
     <w:lsdException w:name="heading 1" w:uiPriority="9" w:qFormat="1"/>
     <w:lsdException w:name="heading 2" w:semiHidden="1" w:uiPriority="9" w:unhideWhenUsed="1" w:qFormat="1"/>
@@ -1173,6 +1038,7 @@
     <w:lsdException w:name="HTML Sample" w:semiHidden="1" w:unhideWhenUsed="1"/>
     <w:lsdException w:name="HTML Typewriter" w:semiHidden="1" w:unhideWhenUsed="1"/>
     <w:lsdException w:name="HTML Variable" w:semiHidden="1" w:unhideWhenUsed="1"/>
+    <w:lsdException w:name="Normal Table" w:semiHidden="1" w:unhideWhenUsed="1"/>
     <w:lsdException w:name="annotation subject" w:semiHidden="1" w:unhideWhenUsed="1"/>
     <w:lsdException w:name="No List" w:semiHidden="1" w:unhideWhenUsed="1"/>
     <w:lsdException w:name="Outline List 1" w:semiHidden="1" w:unhideWhenUsed="1"/>
@@ -1216,8 +1082,10 @@
     <w:lsdException w:name="Table Elegant" w:semiHidden="1" w:unhideWhenUsed="1"/>
     <w:lsdException w:name="Table Professional" w:semiHidden="1" w:unhideWhenUsed="1"/>
     <w:lsdException w:name="Table Subtle 1" w:semiHidden="1" w:unhideWhenUsed="1"/>
+    <w:lsdException w:name="Table Subtle 2" w:semiHidden="1" w:unhideWhenUsed="1"/>
     <w:lsdException w:name="Table Web 1" w:semiHidden="1" w:unhideWhenUsed="1"/>
     <w:lsdException w:name="Table Web 2" w:semiHidden="1" w:unhideWhenUsed="1"/>
+    <w:lsdException w:name="Table Web 3" w:semiHidden="1" w:unhideWhenUsed="1"/>
     <w:lsdException w:name="Balloon Text" w:semiHidden="1" w:unhideWhenUsed="1"/>
     <w:lsdException w:name="Table Grid" w:uiPriority="39"/>
     <w:lsdException w:name="Table Theme" w:semiHidden="1" w:unhideWhenUsed="1"/>
@@ -1436,10 +1304,6 @@
     <w:lsdException w:name="List Table 5 Dark Accent 6" w:uiPriority="50"/>
     <w:lsdException w:name="List Table 6 Colorful Accent 6" w:uiPriority="51"/>
     <w:lsdException w:name="List Table 7 Colorful Accent 6" w:uiPriority="52"/>
-    <w:lsdException w:name="Mention" w:semiHidden="1" w:unhideWhenUsed="1"/>
-    <w:lsdException w:name="Smart Hyperlink" w:semiHidden="1" w:unhideWhenUsed="1"/>
-    <w:lsdException w:name="Hashtag" w:semiHidden="1" w:unhideWhenUsed="1"/>
-    <w:lsdException w:name="Unresolved Mention" w:semiHidden="1" w:unhideWhenUsed="1"/>
   </w:latentStyles>
   <w:style w:type="paragraph" w:default="1" w:styleId="Normal">
     <w:name w:val="Normal"/>

</xml_diff>